<commit_message>
MAJ dossier Salesforce - Ajout des DEX450, DEX460, DEX601 et maj des documents
</commit_message>
<xml_diff>
--- a/SALESFORCE - FORMATION/Projets/Projet CONSTRUCTYS - Notes Alexis.docx
+++ b/SALESFORCE - FORMATION/Projets/Projet CONSTRUCTYS - Notes Alexis.docx
@@ -1575,6 +1575,9 @@
         <w:br/>
       </w:r>
       <w:r>
+        <w:rPr>
+          <w:noProof/>
+        </w:rPr>
         <w:drawing>
           <wp:inline distT="0" distB="0" distL="0" distR="0" wp14:anchorId="4E5401BC" wp14:editId="6C91F183">
             <wp:extent cx="5760720" cy="2033905"/>
@@ -1625,9 +1628,395 @@
         </w:r>
       </w:hyperlink>
     </w:p>
-    <w:p>
+    <w:p/>
+    <w:p/>
+    <w:p>
+      <w:pPr>
+        <w:rPr>
+          <w:b/>
+        </w:rPr>
+      </w:pPr>
+      <w:r>
+        <w:br w:type="page"/>
+      </w:r>
+      <w:r>
+        <w:rPr>
+          <w:b/>
+        </w:rPr>
+        <w:lastRenderedPageBreak/>
+        <w:t>VFC20_NouveauPlanFormation</w:t>
+      </w:r>
+    </w:p>
+    <w:p>
+      <w:r>
+        <w:t xml:space="preserve">83% </w:t>
+      </w:r>
+      <w:proofErr w:type="spellStart"/>
+      <w:r>
+        <w:t>coverage</w:t>
+      </w:r>
+      <w:proofErr w:type="spellEnd"/>
+    </w:p>
+    <w:p>
+      <w:proofErr w:type="gramStart"/>
+      <w:r>
+        <w:t>if</w:t>
+      </w:r>
+      <w:proofErr w:type="gramEnd"/>
+      <w:r>
+        <w:t xml:space="preserve"> (</w:t>
+      </w:r>
+      <w:proofErr w:type="spellStart"/>
+      <w:r>
+        <w:t>EPs.size</w:t>
+      </w:r>
+      <w:proofErr w:type="spellEnd"/>
+      <w:r>
+        <w:t>()&gt;0) {</w:t>
+      </w:r>
+      <w:r>
+        <w:t xml:space="preserve"> </w:t>
+      </w:r>
+      <w:r>
+        <w:t>EP= EPs[0];</w:t>
+      </w:r>
+      <w:r>
+        <w:t xml:space="preserve">  </w:t>
+      </w:r>
+      <w:r>
+        <w:sym w:font="Wingdings" w:char="F0E0"/>
+      </w:r>
+      <w:r>
+        <w:t xml:space="preserve"> cette condition n'est jamais vérifiée,</w:t>
+      </w:r>
+      <w:r>
+        <w:br/>
+        <w:t xml:space="preserve">Du coup </w:t>
+      </w:r>
+      <w:proofErr w:type="spellStart"/>
+      <w:r>
+        <w:t>EPs.size</w:t>
+      </w:r>
+      <w:proofErr w:type="spellEnd"/>
+      <w:r>
+        <w:t>() toujours nulle, c'est là qu'est mon soucis :</w:t>
+      </w:r>
+      <w:r>
+        <w:br/>
+      </w:r>
+      <w:r>
+        <w:br/>
+      </w:r>
+      <w:r>
+        <w:t>L</w:t>
+      </w:r>
+      <w:r>
+        <w:t>ist&lt;</w:t>
+      </w:r>
+      <w:proofErr w:type="spellStart"/>
+      <w:r>
+        <w:t>EntreprisePartage</w:t>
+      </w:r>
+      <w:proofErr w:type="spellEnd"/>
+      <w:r>
+        <w:t>__c&gt; EPs =</w:t>
+      </w:r>
+    </w:p>
+    <w:p>
+      <w:r>
+        <w:t xml:space="preserve"> [SELECT Id FROM </w:t>
+      </w:r>
+      <w:proofErr w:type="spellStart"/>
+      <w:r>
+        <w:t>EntreprisePartage</w:t>
+      </w:r>
+      <w:proofErr w:type="spellEnd"/>
+      <w:r>
+        <w:t xml:space="preserve">__c WHERE </w:t>
+      </w:r>
+      <w:proofErr w:type="spellStart"/>
+      <w:r>
+        <w:t>Compte__c</w:t>
+      </w:r>
+      <w:proofErr w:type="spellEnd"/>
+      <w:r>
+        <w:t xml:space="preserve"> </w:t>
+      </w:r>
+      <w:proofErr w:type="gramStart"/>
+      <w:r>
+        <w:t>=:</w:t>
+      </w:r>
+      <w:proofErr w:type="gramEnd"/>
+      <w:r>
+        <w:t xml:space="preserve"> </w:t>
+      </w:r>
+      <w:proofErr w:type="spellStart"/>
+      <w:r>
+        <w:t>AdherentUser.AccountId</w:t>
+      </w:r>
+      <w:proofErr w:type="spellEnd"/>
+      <w:r>
+        <w:t>];</w:t>
+      </w:r>
+    </w:p>
+    <w:p/>
+    <w:p>
+      <w:r>
+        <w:t>OR</w:t>
+      </w:r>
+      <w:r>
+        <w:br/>
+      </w:r>
+      <w:proofErr w:type="spellStart"/>
+      <w:r>
+        <w:t>adherentUser</w:t>
+      </w:r>
+      <w:proofErr w:type="spellEnd"/>
+      <w:r>
+        <w:t xml:space="preserve"> </w:t>
+      </w:r>
+      <w:r>
+        <w:sym w:font="Wingdings" w:char="F0E0"/>
+      </w:r>
+      <w:r>
+        <w:t xml:space="preserve"> </w:t>
+      </w:r>
+      <w:r>
+        <w:t xml:space="preserve">[SELECT </w:t>
+      </w:r>
+      <w:proofErr w:type="spellStart"/>
+      <w:r>
+        <w:t>AccountId</w:t>
+      </w:r>
+      <w:proofErr w:type="spellEnd"/>
+      <w:r>
+        <w:t xml:space="preserve">, </w:t>
+      </w:r>
+      <w:proofErr w:type="spellStart"/>
+      <w:r>
+        <w:t>Account.Name</w:t>
+      </w:r>
+      <w:proofErr w:type="spellEnd"/>
+      <w:r>
+        <w:t xml:space="preserve"> FROM User WHERE ID </w:t>
+      </w:r>
+      <w:proofErr w:type="gramStart"/>
+      <w:r>
+        <w:t>=:</w:t>
+      </w:r>
+      <w:proofErr w:type="gramEnd"/>
+      <w:r>
+        <w:t xml:space="preserve"> </w:t>
+      </w:r>
+      <w:proofErr w:type="spellStart"/>
+      <w:r>
+        <w:t>UserInfo.getUserId</w:t>
+      </w:r>
+      <w:proofErr w:type="spellEnd"/>
+      <w:r>
+        <w:t>()]</w:t>
+      </w:r>
+      <w:r>
+        <w:t>[0]</w:t>
+      </w:r>
+    </w:p>
+    <w:p/>
+    <w:p>
+      <w:pPr>
+        <w:rPr>
+          <w:b/>
+        </w:rPr>
+      </w:pPr>
+      <w:r>
+        <w:t xml:space="preserve">Donc il faut que </w:t>
+      </w:r>
+      <w:proofErr w:type="spellStart"/>
+      <w:r>
+        <w:t>Compte__c</w:t>
+      </w:r>
+      <w:proofErr w:type="spellEnd"/>
+      <w:r>
+        <w:t xml:space="preserve"> = </w:t>
+      </w:r>
+      <w:r>
+        <w:br/>
+      </w:r>
+      <w:r>
+        <w:rPr>
+          <w:b/>
+        </w:rPr>
+        <w:t xml:space="preserve">[SELECT </w:t>
+      </w:r>
+      <w:proofErr w:type="spellStart"/>
+      <w:r>
+        <w:rPr>
+          <w:b/>
+        </w:rPr>
+        <w:t>AccountId</w:t>
+      </w:r>
+      <w:proofErr w:type="spellEnd"/>
+      <w:r>
+        <w:rPr>
+          <w:b/>
+        </w:rPr>
+        <w:t xml:space="preserve">, </w:t>
+      </w:r>
+      <w:proofErr w:type="spellStart"/>
+      <w:r>
+        <w:rPr>
+          <w:b/>
+        </w:rPr>
+        <w:t>Account.Name</w:t>
+      </w:r>
+      <w:proofErr w:type="spellEnd"/>
+      <w:r>
+        <w:rPr>
+          <w:b/>
+        </w:rPr>
+        <w:t xml:space="preserve"> FROM User WHERE ID </w:t>
+      </w:r>
+      <w:proofErr w:type="gramStart"/>
+      <w:r>
+        <w:rPr>
+          <w:b/>
+        </w:rPr>
+        <w:t>=:</w:t>
+      </w:r>
+      <w:proofErr w:type="gramEnd"/>
+      <w:r>
+        <w:rPr>
+          <w:b/>
+        </w:rPr>
+        <w:t xml:space="preserve"> </w:t>
+      </w:r>
+      <w:proofErr w:type="spellStart"/>
+      <w:r>
+        <w:rPr>
+          <w:b/>
+        </w:rPr>
+        <w:t>UserInfo.getUserId</w:t>
+      </w:r>
+      <w:proofErr w:type="spellEnd"/>
+      <w:r>
+        <w:rPr>
+          <w:b/>
+        </w:rPr>
+        <w:t>()][0]</w:t>
+      </w:r>
+      <w:r>
+        <w:rPr>
+          <w:b/>
+        </w:rPr>
+        <w:t>.</w:t>
+      </w:r>
+      <w:proofErr w:type="spellStart"/>
+      <w:r>
+        <w:rPr>
+          <w:b/>
+        </w:rPr>
+        <w:t>AccountId</w:t>
+      </w:r>
+      <w:proofErr w:type="spellEnd"/>
+      <w:r>
+        <w:rPr>
+          <w:b/>
+        </w:rPr>
+        <w:t xml:space="preserve"> !!</w:t>
+      </w:r>
+    </w:p>
+    <w:p>
+      <w:r>
+        <w:t>C'est là que je ne ramène rien.</w:t>
+      </w:r>
+    </w:p>
+    <w:p/>
+    <w:p/>
+    <w:p>
+      <w:pPr>
+        <w:rPr>
+          <w:b/>
+        </w:rPr>
+      </w:pPr>
       <w:bookmarkStart w:id="0" w:name="_GoBack"/>
-      <w:bookmarkEnd w:id="0"/>
+      <w:r>
+        <w:rPr>
+          <w:b/>
+        </w:rPr>
+        <w:t>AP02_Etablissement</w:t>
+      </w:r>
+    </w:p>
+    <w:bookmarkEnd w:id="0"/>
+    <w:p/>
+    <w:p>
+      <w:r>
+        <w:t>(((ID) Etab.ADH_Conseiller__</w:t>
+      </w:r>
+      <w:proofErr w:type="spellStart"/>
+      <w:proofErr w:type="gramStart"/>
+      <w:r>
+        <w:t>r.UserRoleId</w:t>
+      </w:r>
+      <w:proofErr w:type="spellEnd"/>
+      <w:proofErr w:type="gramEnd"/>
+      <w:r>
+        <w:t xml:space="preserve"> == (ID) Etab.</w:t>
+      </w:r>
+      <w:proofErr w:type="spellStart"/>
+      <w:r>
+        <w:t>StructureRattachement</w:t>
+      </w:r>
+      <w:proofErr w:type="spellEnd"/>
+      <w:r>
+        <w:t>__r.ID_</w:t>
+      </w:r>
+      <w:proofErr w:type="spellStart"/>
+      <w:r>
+        <w:t>Role</w:t>
+      </w:r>
+      <w:proofErr w:type="spellEnd"/>
+      <w:r>
+        <w:t>__c) &amp;&amp; ((ID) Etab.</w:t>
+      </w:r>
+      <w:proofErr w:type="spellStart"/>
+      <w:r>
+        <w:t>StructureRattachement</w:t>
+      </w:r>
+      <w:proofErr w:type="spellEnd"/>
+      <w:r>
+        <w:t>__r.ID_</w:t>
+      </w:r>
+      <w:proofErr w:type="spellStart"/>
+      <w:r>
+        <w:t>Role</w:t>
+      </w:r>
+      <w:proofErr w:type="spellEnd"/>
+      <w:r>
+        <w:t xml:space="preserve">__c &lt;&gt; (ID) </w:t>
+      </w:r>
+      <w:proofErr w:type="spellStart"/>
+      <w:r>
+        <w:t>OldEtabList.get</w:t>
+      </w:r>
+      <w:proofErr w:type="spellEnd"/>
+      <w:r>
+        <w:t>(Etab.id).</w:t>
+      </w:r>
+      <w:proofErr w:type="spellStart"/>
+      <w:r>
+        <w:t>StructureRattachement</w:t>
+      </w:r>
+      <w:proofErr w:type="spellEnd"/>
+      <w:r>
+        <w:t>__r.ID_</w:t>
+      </w:r>
+      <w:proofErr w:type="spellStart"/>
+      <w:r>
+        <w:t>Role</w:t>
+      </w:r>
+      <w:proofErr w:type="spellEnd"/>
+      <w:r>
+        <w:t>__c))</w:t>
+      </w:r>
     </w:p>
     <w:sectPr>
       <w:pgSz w:w="11906" w:h="16838"/>

</xml_diff>